<commit_message>
qa done, back to in progress
</commit_message>
<xml_diff>
--- a/Business Analysis/Business Case.docx
+++ b/Business Analysis/Business Case.docx
@@ -1,10 +1,10 @@
 
 <file path=word/document.xml><?xml version="1.0" encoding="utf-8"?>
-<w:document xmlns:wpc="http://schemas.microsoft.com/office/word/2010/wordprocessingCanvas" xmlns:cx="http://schemas.microsoft.com/office/drawing/2014/chartex" xmlns:cx1="http://schemas.microsoft.com/office/drawing/2015/9/8/chartex" xmlns:cx2="http://schemas.microsoft.com/office/drawing/2015/10/21/chartex" xmlns:cx3="http://schemas.microsoft.com/office/drawing/2016/5/9/chartex" xmlns:cx4="http://schemas.microsoft.com/office/drawing/2016/5/10/chartex" xmlns:cx5="http://schemas.microsoft.com/office/drawing/2016/5/11/chartex" xmlns:mc="http://schemas.openxmlformats.org/markup-compatibility/2006" xmlns:o="urn:schemas-microsoft-com:office:office" xmlns:r="http://schemas.openxmlformats.org/officeDocument/2006/relationships" xmlns:m="http://schemas.openxmlformats.org/officeDocument/2006/math" xmlns:v="urn:schemas-microsoft-com:vml" xmlns:wp14="http://schemas.microsoft.com/office/word/2010/wordprocessingDrawing" xmlns:wp="http://schemas.openxmlformats.org/drawingml/2006/wordprocessingDrawing" xmlns:w10="urn:schemas-microsoft-com:office:word" xmlns:w="http://schemas.openxmlformats.org/wordprocessingml/2006/main" xmlns:w14="http://schemas.microsoft.com/office/word/2010/wordml" xmlns:w15="http://schemas.microsoft.com/office/word/2012/wordml" xmlns:w16se="http://schemas.microsoft.com/office/word/2015/wordml/symex" xmlns:wpg="http://schemas.microsoft.com/office/word/2010/wordprocessingGroup" xmlns:wpi="http://schemas.microsoft.com/office/word/2010/wordprocessingInk" xmlns:wne="http://schemas.microsoft.com/office/word/2006/wordml" xmlns:wps="http://schemas.microsoft.com/office/word/2010/wordprocessingShape" mc:Ignorable="w14 w15 w16se wp14">
+<w:document xmlns:wpc="http://schemas.microsoft.com/office/word/2010/wordprocessingCanvas" xmlns:cx="http://schemas.microsoft.com/office/drawing/2014/chartex" xmlns:cx1="http://schemas.microsoft.com/office/drawing/2015/9/8/chartex" xmlns:cx2="http://schemas.microsoft.com/office/drawing/2015/10/21/chartex" xmlns:cx3="http://schemas.microsoft.com/office/drawing/2016/5/9/chartex" xmlns:cx4="http://schemas.microsoft.com/office/drawing/2016/5/10/chartex" xmlns:cx5="http://schemas.microsoft.com/office/drawing/2016/5/11/chartex" xmlns:cx6="http://schemas.microsoft.com/office/drawing/2016/5/12/chartex" xmlns:cx7="http://schemas.microsoft.com/office/drawing/2016/5/13/chartex" xmlns:cx8="http://schemas.microsoft.com/office/drawing/2016/5/14/chartex" xmlns:mc="http://schemas.openxmlformats.org/markup-compatibility/2006" xmlns:o="urn:schemas-microsoft-com:office:office" xmlns:r="http://schemas.openxmlformats.org/officeDocument/2006/relationships" xmlns:m="http://schemas.openxmlformats.org/officeDocument/2006/math" xmlns:v="urn:schemas-microsoft-com:vml" xmlns:wp14="http://schemas.microsoft.com/office/word/2010/wordprocessingDrawing" xmlns:wp="http://schemas.openxmlformats.org/drawingml/2006/wordprocessingDrawing" xmlns:w10="urn:schemas-microsoft-com:office:word" xmlns:w="http://schemas.openxmlformats.org/wordprocessingml/2006/main" xmlns:w14="http://schemas.microsoft.com/office/word/2010/wordml" xmlns:w15="http://schemas.microsoft.com/office/word/2012/wordml" xmlns:w16se="http://schemas.microsoft.com/office/word/2015/wordml/symex" xmlns:wpg="http://schemas.microsoft.com/office/word/2010/wordprocessingGroup" xmlns:wpi="http://schemas.microsoft.com/office/word/2010/wordprocessingInk" xmlns:wne="http://schemas.microsoft.com/office/word/2006/wordml" xmlns:wps="http://schemas.microsoft.com/office/word/2010/wordprocessingShape" mc:Ignorable="w14 w15 w16se wp14">
   <w:body>
     <w:p>
       <w:pPr>
-        <w:pStyle w:val="Title"/>
+        <w:pStyle w:val="Nosaukums"/>
         <w:jc w:val="center"/>
         <w:rPr>
           <w:rFonts w:asciiTheme="minorHAnsi" w:hAnsiTheme="minorHAnsi" w:cstheme="minorHAnsi"/>
@@ -27,7 +27,7 @@
     </w:p>
     <w:p>
       <w:pPr>
-        <w:pStyle w:val="Heading1"/>
+        <w:pStyle w:val="Virsraksts1"/>
         <w:rPr>
           <w:rFonts w:asciiTheme="minorHAnsi" w:hAnsiTheme="minorHAnsi" w:cstheme="minorHAnsi"/>
         </w:rPr>
@@ -123,7 +123,7 @@
     </w:p>
     <w:p>
       <w:pPr>
-        <w:pStyle w:val="Heading1"/>
+        <w:pStyle w:val="Virsraksts1"/>
         <w:rPr>
           <w:rFonts w:asciiTheme="minorHAnsi" w:hAnsiTheme="minorHAnsi" w:cstheme="minorHAnsi"/>
         </w:rPr>
@@ -292,7 +292,7 @@
     </w:p>
     <w:p>
       <w:pPr>
-        <w:pStyle w:val="Heading1"/>
+        <w:pStyle w:val="Virsraksts1"/>
         <w:rPr>
           <w:rFonts w:asciiTheme="minorHAnsi" w:hAnsiTheme="minorHAnsi" w:cstheme="minorHAnsi"/>
         </w:rPr>
@@ -315,7 +315,7 @@
     </w:p>
     <w:p>
       <w:pPr>
-        <w:pStyle w:val="NormalWeb"/>
+        <w:pStyle w:val="Paraststmeklis"/>
         <w:spacing w:before="0" w:beforeAutospacing="0" w:after="0" w:afterAutospacing="0"/>
         <w:rPr>
           <w:rFonts w:asciiTheme="minorHAnsi" w:hAnsiTheme="minorHAnsi" w:cstheme="minorHAnsi"/>
@@ -526,7 +526,7 @@
     </w:p>
     <w:p>
       <w:pPr>
-        <w:pStyle w:val="Heading1"/>
+        <w:pStyle w:val="Virsraksts1"/>
         <w:rPr>
           <w:rFonts w:asciiTheme="minorHAnsi" w:hAnsiTheme="minorHAnsi" w:cstheme="minorHAnsi"/>
         </w:rPr>
@@ -689,7 +689,7 @@
     </w:p>
     <w:p>
       <w:pPr>
-        <w:pStyle w:val="Heading1"/>
+        <w:pStyle w:val="Virsraksts1"/>
         <w:rPr>
           <w:rFonts w:asciiTheme="minorHAnsi" w:hAnsiTheme="minorHAnsi" w:cstheme="minorHAnsi"/>
         </w:rPr>
@@ -763,7 +763,7 @@
     </w:p>
     <w:p>
       <w:pPr>
-        <w:pStyle w:val="Heading1"/>
+        <w:pStyle w:val="Virsraksts1"/>
         <w:rPr>
           <w:rFonts w:asciiTheme="minorHAnsi" w:hAnsiTheme="minorHAnsi" w:cstheme="minorHAnsi"/>
         </w:rPr>
@@ -949,7 +949,7 @@
     </w:p>
     <w:p>
       <w:pPr>
-        <w:pStyle w:val="Heading1"/>
+        <w:pStyle w:val="Virsraksts1"/>
         <w:rPr>
           <w:rFonts w:asciiTheme="minorHAnsi" w:hAnsiTheme="minorHAnsi" w:cstheme="minorHAnsi"/>
         </w:rPr>
@@ -1006,7 +1006,7 @@
     </w:p>
     <w:p>
       <w:pPr>
-        <w:pStyle w:val="Heading1"/>
+        <w:pStyle w:val="Virsraksts1"/>
         <w:rPr>
           <w:rFonts w:asciiTheme="minorHAnsi" w:hAnsiTheme="minorHAnsi" w:cstheme="minorHAnsi"/>
         </w:rPr>
@@ -1054,7 +1054,7 @@
     </w:p>
     <w:p>
       <w:pPr>
-        <w:pStyle w:val="Heading1"/>
+        <w:pStyle w:val="Virsraksts1"/>
         <w:rPr>
           <w:rFonts w:asciiTheme="minorHAnsi" w:hAnsiTheme="minorHAnsi" w:cstheme="minorHAnsi"/>
         </w:rPr>
@@ -1069,25 +1069,60 @@
     <w:p>
       <w:pPr>
         <w:rPr>
+          <w:rFonts w:cstheme="minorHAnsi"/>
+          <w:b/>
+          <w:color w:val="FF0000"/>
+          <w:sz w:val="24"/>
+          <w:szCs w:val="24"/>
+          <w:lang w:val="da-DK"/>
+        </w:rPr>
+      </w:pPr>
+      <w:r>
+        <w:rPr>
           <w:rFonts w:eastAsiaTheme="majorEastAsia" w:cstheme="minorHAnsi"/>
-          <w:color w:val="2E74B5" w:themeColor="accent1" w:themeShade="BF"/>
-          <w:sz w:val="24"/>
-          <w:szCs w:val="24"/>
-        </w:rPr>
-      </w:pPr>
+          <w:b/>
+          <w:color w:val="FF0000"/>
+          <w:sz w:val="24"/>
+          <w:szCs w:val="24"/>
+        </w:rPr>
+        <w:tab/>
+      </w:r>
       <w:r>
         <w:rPr>
           <w:rFonts w:eastAsiaTheme="majorEastAsia" w:cstheme="minorHAnsi"/>
-          <w:color w:val="2E74B5" w:themeColor="accent1" w:themeShade="BF"/>
-          <w:sz w:val="24"/>
-          <w:szCs w:val="24"/>
-        </w:rPr>
-        <w:tab/>
+          <w:b/>
+          <w:color w:val="FF0000"/>
+          <w:sz w:val="24"/>
+          <w:szCs w:val="24"/>
+        </w:rPr>
+        <w:t>More</w:t>
+      </w:r>
+      <w:r>
+        <w:rPr>
+          <w:rFonts w:cstheme="minorHAnsi"/>
+          <w:b/>
+          <w:color w:val="FF0000"/>
+          <w:sz w:val="24"/>
+          <w:szCs w:val="24"/>
+          <w:lang w:val="da-DK"/>
+        </w:rPr>
+        <w:t xml:space="preserve"> </w:t>
+      </w:r>
+      <w:r>
+        <w:rPr>
+          <w:rFonts w:cstheme="minorHAnsi"/>
+          <w:b/>
+          <w:color w:val="FF0000"/>
+          <w:sz w:val="24"/>
+          <w:szCs w:val="24"/>
+          <w:lang w:val="da-DK"/>
+        </w:rPr>
+        <w:t>risks</w:t>
       </w:r>
     </w:p>
     <w:tbl>
       <w:tblPr>
-        <w:tblStyle w:val="TableGrid"/>
+        <w:tblStyle w:val="Reatabula"/>
         <w:tblW w:w="0" w:type="auto"/>
         <w:tblLook w:val="04A0" w:firstRow="1" w:lastRow="0" w:firstColumn="1" w:lastColumn="0" w:noHBand="0" w:noVBand="1"/>
       </w:tblPr>
@@ -1422,7 +1457,7 @@
     </w:p>
     <w:p>
       <w:pPr>
-        <w:pStyle w:val="Heading1"/>
+        <w:pStyle w:val="Virsraksts1"/>
         <w:rPr>
           <w:rFonts w:asciiTheme="minorHAnsi" w:hAnsiTheme="minorHAnsi" w:cstheme="minorHAnsi"/>
         </w:rPr>
@@ -1456,21 +1491,38 @@
           <w:szCs w:val="24"/>
         </w:rPr>
         <w:tab/>
-        <w:t>We will work using the scrum methodology. Our sprints are one week in length and will begin and end on Wednesday. We will begin each day with a stand-up meeting where we discuss what we need help with and what we have done and will do. Also, at the end of each sprint the group will have a retrospective to discuss how things worked for that sprint and if there is any way we could improve the sprint for next time. We will rotate the scrum master for each sprint so that each group member can get experience with that position. Since we are working on this for our school project we will not be having anyone else doing any of the work for us. We will be getting guidance and assistance from teachers and other students.</w:t>
-      </w:r>
-    </w:p>
-    <w:p>
-      <w:pPr>
-        <w:rPr>
-          <w:rFonts w:cstheme="minorHAnsi"/>
-          <w:sz w:val="24"/>
-          <w:szCs w:val="24"/>
-        </w:rPr>
-      </w:pPr>
-    </w:p>
-    <w:p>
-      <w:pPr>
-        <w:pStyle w:val="Heading1"/>
+        <w:t>We will work using the scrum methodology. Our sprints are one week in length and will begin and end on Wednesday. We will begin each day with a stand-up</w:t>
+      </w:r>
+      <w:r>
+        <w:rPr>
+          <w:rFonts w:cstheme="minorHAnsi"/>
+          <w:color w:val="FF0000"/>
+          <w:sz w:val="24"/>
+          <w:szCs w:val="24"/>
+        </w:rPr>
+        <w:t>????</w:t>
+      </w:r>
+      <w:r>
+        <w:rPr>
+          <w:rFonts w:cstheme="minorHAnsi"/>
+          <w:sz w:val="24"/>
+          <w:szCs w:val="24"/>
+        </w:rPr>
+        <w:t xml:space="preserve"> meeting where we discuss what we need help with and what we have done and will do. Also, at the end of each sprint the group will have a retrospective to discuss how things worked for that sprint and if there is any way we could improve the sprint for next time. We will rotate the scrum master for each sprint so that each group member can get experience with that position. Since we are working on this for our school project we will not be having anyone else doing any of the work for us. We will be getting guidance and assistance from teachers and other students.</w:t>
+      </w:r>
+    </w:p>
+    <w:p>
+      <w:pPr>
+        <w:rPr>
+          <w:rFonts w:cstheme="minorHAnsi"/>
+          <w:sz w:val="24"/>
+          <w:szCs w:val="24"/>
+        </w:rPr>
+      </w:pPr>
+    </w:p>
+    <w:p>
+      <w:pPr>
+        <w:pStyle w:val="Virsraksts1"/>
         <w:rPr>
           <w:rFonts w:asciiTheme="minorHAnsi" w:hAnsiTheme="minorHAnsi" w:cstheme="minorHAnsi"/>
         </w:rPr>
@@ -2092,95 +2144,95 @@
         </w:rPr>
         <w:t>All students and staff at EAL</w:t>
       </w:r>
+    </w:p>
+    <w:p>
+      <w:pPr>
+        <w:rPr>
+          <w:rFonts w:cstheme="minorHAnsi"/>
+          <w:sz w:val="24"/>
+          <w:szCs w:val="24"/>
+        </w:rPr>
+      </w:pPr>
+      <w:r>
+        <w:rPr>
+          <w:rFonts w:cstheme="minorHAnsi"/>
+          <w:sz w:val="24"/>
+          <w:szCs w:val="24"/>
+        </w:rPr>
+        <w:t>All future</w:t>
+      </w:r>
+      <w:r>
+        <w:rPr>
+          <w:rFonts w:cstheme="minorHAnsi"/>
+          <w:sz w:val="24"/>
+          <w:szCs w:val="24"/>
+        </w:rPr>
+        <w:t xml:space="preserve"> students</w:t>
+      </w:r>
+      <w:r>
+        <w:rPr>
+          <w:rFonts w:cstheme="minorHAnsi"/>
+          <w:sz w:val="24"/>
+          <w:szCs w:val="24"/>
+        </w:rPr>
+        <w:t xml:space="preserve"> and staff</w:t>
+      </w:r>
+    </w:p>
+    <w:p>
+      <w:pPr>
+        <w:rPr>
+          <w:rFonts w:cstheme="minorHAnsi"/>
+          <w:color w:val="000000" w:themeColor="text1"/>
+          <w:sz w:val="24"/>
+          <w:szCs w:val="24"/>
+        </w:rPr>
+      </w:pPr>
+      <w:r>
+        <w:rPr>
+          <w:rFonts w:cstheme="minorHAnsi"/>
+          <w:sz w:val="24"/>
+          <w:szCs w:val="24"/>
+        </w:rPr>
+        <w:t>Future employers of students</w:t>
+      </w:r>
+    </w:p>
+    <w:p>
+      <w:pPr>
+        <w:rPr>
+          <w:rFonts w:cstheme="minorHAnsi"/>
+          <w:color w:val="000000" w:themeColor="text1"/>
+          <w:sz w:val="24"/>
+          <w:szCs w:val="24"/>
+        </w:rPr>
+      </w:pPr>
+    </w:p>
+    <w:p/>
+    <w:p>
+      <w:pPr>
+        <w:pStyle w:val="Virsraksts1"/>
+        <w:rPr>
+          <w:rFonts w:asciiTheme="minorHAnsi" w:hAnsiTheme="minorHAnsi" w:cstheme="minorHAnsi"/>
+        </w:rPr>
+      </w:pPr>
+      <w:r>
+        <w:rPr>
+          <w:rFonts w:asciiTheme="minorHAnsi" w:hAnsiTheme="minorHAnsi" w:cstheme="minorHAnsi"/>
+        </w:rPr>
+        <w:t>Progress Reporting</w:t>
+      </w:r>
+    </w:p>
+    <w:p>
+      <w:pPr>
+        <w:rPr>
+          <w:rFonts w:cstheme="minorHAnsi"/>
+        </w:rPr>
+      </w:pPr>
       <w:bookmarkStart w:id="0" w:name="_GoBack"/>
       <w:bookmarkEnd w:id="0"/>
     </w:p>
-    <w:p>
-      <w:pPr>
-        <w:rPr>
-          <w:rFonts w:cstheme="minorHAnsi"/>
-          <w:sz w:val="24"/>
-          <w:szCs w:val="24"/>
-        </w:rPr>
-      </w:pPr>
-      <w:r>
-        <w:rPr>
-          <w:rFonts w:cstheme="minorHAnsi"/>
-          <w:sz w:val="24"/>
-          <w:szCs w:val="24"/>
-        </w:rPr>
-        <w:t>All future</w:t>
-      </w:r>
-      <w:r>
-        <w:rPr>
-          <w:rFonts w:cstheme="minorHAnsi"/>
-          <w:sz w:val="24"/>
-          <w:szCs w:val="24"/>
-        </w:rPr>
-        <w:t xml:space="preserve"> students</w:t>
-      </w:r>
-      <w:r>
-        <w:rPr>
-          <w:rFonts w:cstheme="minorHAnsi"/>
-          <w:sz w:val="24"/>
-          <w:szCs w:val="24"/>
-        </w:rPr>
-        <w:t xml:space="preserve"> and staff</w:t>
-      </w:r>
-    </w:p>
-    <w:p>
-      <w:pPr>
-        <w:rPr>
-          <w:rFonts w:cstheme="minorHAnsi"/>
-          <w:color w:val="000000" w:themeColor="text1"/>
-          <w:sz w:val="24"/>
-          <w:szCs w:val="24"/>
-        </w:rPr>
-      </w:pPr>
-      <w:r>
-        <w:rPr>
-          <w:rFonts w:cstheme="minorHAnsi"/>
-          <w:sz w:val="24"/>
-          <w:szCs w:val="24"/>
-        </w:rPr>
-        <w:t>Future employers of students</w:t>
-      </w:r>
-    </w:p>
-    <w:p>
-      <w:pPr>
-        <w:rPr>
-          <w:rFonts w:cstheme="minorHAnsi"/>
-          <w:color w:val="000000" w:themeColor="text1"/>
-          <w:sz w:val="24"/>
-          <w:szCs w:val="24"/>
-        </w:rPr>
-      </w:pPr>
-    </w:p>
-    <w:p/>
-    <w:p>
-      <w:pPr>
-        <w:pStyle w:val="Heading1"/>
-        <w:rPr>
-          <w:rFonts w:asciiTheme="minorHAnsi" w:hAnsiTheme="minorHAnsi" w:cstheme="minorHAnsi"/>
-        </w:rPr>
-      </w:pPr>
-      <w:r>
-        <w:rPr>
-          <w:rFonts w:asciiTheme="minorHAnsi" w:hAnsiTheme="minorHAnsi" w:cstheme="minorHAnsi"/>
-        </w:rPr>
-        <w:t>Progress Reporting</w:t>
-      </w:r>
-    </w:p>
-    <w:p>
-      <w:pPr>
-        <w:rPr>
-          <w:rFonts w:cstheme="minorHAnsi"/>
-        </w:rPr>
-      </w:pPr>
-    </w:p>
     <w:tbl>
       <w:tblPr>
-        <w:tblStyle w:val="TableGrid"/>
+        <w:tblStyle w:val="Reatabula"/>
         <w:tblpPr w:leftFromText="141" w:rightFromText="141" w:vertAnchor="text" w:horzAnchor="margin" w:tblpY="187"/>
         <w:tblW w:w="0" w:type="auto"/>
         <w:tblLook w:val="04A0" w:firstRow="1" w:lastRow="0" w:firstColumn="1" w:lastColumn="0" w:noHBand="0" w:noVBand="1"/>
@@ -2460,6 +2512,13 @@
               </w:rPr>
               <w:t>Group</w:t>
             </w:r>
+            <w:r>
+              <w:rPr>
+                <w:rFonts w:cstheme="minorHAnsi"/>
+                <w:lang w:val="en-US"/>
+              </w:rPr>
+              <w:t xml:space="preserve"> 1</w:t>
+            </w:r>
           </w:p>
         </w:tc>
       </w:tr>
@@ -2851,7 +2910,7 @@
 </file>
 
 <file path=word/numbering.xml><?xml version="1.0" encoding="utf-8"?>
-<w:numbering xmlns:wpc="http://schemas.microsoft.com/office/word/2010/wordprocessingCanvas" xmlns:cx="http://schemas.microsoft.com/office/drawing/2014/chartex" xmlns:cx1="http://schemas.microsoft.com/office/drawing/2015/9/8/chartex" xmlns:cx2="http://schemas.microsoft.com/office/drawing/2015/10/21/chartex" xmlns:cx3="http://schemas.microsoft.com/office/drawing/2016/5/9/chartex" xmlns:cx4="http://schemas.microsoft.com/office/drawing/2016/5/10/chartex" xmlns:cx5="http://schemas.microsoft.com/office/drawing/2016/5/11/chartex" xmlns:mc="http://schemas.openxmlformats.org/markup-compatibility/2006" xmlns:o="urn:schemas-microsoft-com:office:office" xmlns:r="http://schemas.openxmlformats.org/officeDocument/2006/relationships" xmlns:m="http://schemas.openxmlformats.org/officeDocument/2006/math" xmlns:v="urn:schemas-microsoft-com:vml" xmlns:wp14="http://schemas.microsoft.com/office/word/2010/wordprocessingDrawing" xmlns:wp="http://schemas.openxmlformats.org/drawingml/2006/wordprocessingDrawing" xmlns:w10="urn:schemas-microsoft-com:office:word" xmlns:w="http://schemas.openxmlformats.org/wordprocessingml/2006/main" xmlns:w14="http://schemas.microsoft.com/office/word/2010/wordml" xmlns:w15="http://schemas.microsoft.com/office/word/2012/wordml" xmlns:w16se="http://schemas.microsoft.com/office/word/2015/wordml/symex" xmlns:wpg="http://schemas.microsoft.com/office/word/2010/wordprocessingGroup" xmlns:wpi="http://schemas.microsoft.com/office/word/2010/wordprocessingInk" xmlns:wne="http://schemas.microsoft.com/office/word/2006/wordml" xmlns:wps="http://schemas.microsoft.com/office/word/2010/wordprocessingShape" mc:Ignorable="w14 w15 w16se wp14">
+<w:numbering xmlns:wpc="http://schemas.microsoft.com/office/word/2010/wordprocessingCanvas" xmlns:cx="http://schemas.microsoft.com/office/drawing/2014/chartex" xmlns:cx1="http://schemas.microsoft.com/office/drawing/2015/9/8/chartex" xmlns:cx2="http://schemas.microsoft.com/office/drawing/2015/10/21/chartex" xmlns:cx3="http://schemas.microsoft.com/office/drawing/2016/5/9/chartex" xmlns:cx4="http://schemas.microsoft.com/office/drawing/2016/5/10/chartex" xmlns:cx5="http://schemas.microsoft.com/office/drawing/2016/5/11/chartex" xmlns:cx6="http://schemas.microsoft.com/office/drawing/2016/5/12/chartex" xmlns:cx7="http://schemas.microsoft.com/office/drawing/2016/5/13/chartex" xmlns:cx8="http://schemas.microsoft.com/office/drawing/2016/5/14/chartex" xmlns:mc="http://schemas.openxmlformats.org/markup-compatibility/2006" xmlns:o="urn:schemas-microsoft-com:office:office" xmlns:r="http://schemas.openxmlformats.org/officeDocument/2006/relationships" xmlns:m="http://schemas.openxmlformats.org/officeDocument/2006/math" xmlns:v="urn:schemas-microsoft-com:vml" xmlns:wp14="http://schemas.microsoft.com/office/word/2010/wordprocessingDrawing" xmlns:wp="http://schemas.openxmlformats.org/drawingml/2006/wordprocessingDrawing" xmlns:w10="urn:schemas-microsoft-com:office:word" xmlns:w="http://schemas.openxmlformats.org/wordprocessingml/2006/main" xmlns:w14="http://schemas.microsoft.com/office/word/2010/wordml" xmlns:w15="http://schemas.microsoft.com/office/word/2012/wordml" xmlns:w16se="http://schemas.microsoft.com/office/word/2015/wordml/symex" xmlns:wpg="http://schemas.microsoft.com/office/word/2010/wordprocessingGroup" xmlns:wpi="http://schemas.microsoft.com/office/word/2010/wordprocessingInk" xmlns:wne="http://schemas.microsoft.com/office/word/2006/wordml" xmlns:wps="http://schemas.microsoft.com/office/word/2010/wordprocessingShape" mc:Ignorable="w14 w15 w16se wp14">
   <w:abstractNum w:abstractNumId="0" w15:restartNumberingAfterBreak="0">
     <w:nsid w:val="256C64EF"/>
     <w:multiLevelType w:val="multilevel"/>
@@ -3552,16 +3611,16 @@
     <w:lsdException w:name="Smart Hyperlink" w:semiHidden="1" w:unhideWhenUsed="1"/>
     <w:lsdException w:name="Hashtag" w:semiHidden="1" w:unhideWhenUsed="1"/>
   </w:latentStyles>
-  <w:style w:type="paragraph" w:default="1" w:styleId="Normal">
+  <w:style w:type="paragraph" w:default="1" w:styleId="Parasts">
     <w:name w:val="Normal"/>
     <w:qFormat/>
     <w:rsid w:val="0048531C"/>
   </w:style>
-  <w:style w:type="paragraph" w:styleId="Heading1">
+  <w:style w:type="paragraph" w:styleId="Virsraksts1">
     <w:name w:val="heading 1"/>
-    <w:basedOn w:val="Normal"/>
-    <w:next w:val="Normal"/>
-    <w:link w:val="Heading1Char"/>
+    <w:basedOn w:val="Parasts"/>
+    <w:next w:val="Parasts"/>
+    <w:link w:val="Virsraksts1Rakstz"/>
     <w:uiPriority w:val="9"/>
     <w:qFormat/>
     <w:rsid w:val="0048531C"/>
@@ -3578,11 +3637,11 @@
       <w:szCs w:val="32"/>
     </w:rPr>
   </w:style>
-  <w:style w:type="paragraph" w:styleId="Heading3">
+  <w:style w:type="paragraph" w:styleId="Virsraksts3">
     <w:name w:val="heading 3"/>
-    <w:basedOn w:val="Normal"/>
-    <w:next w:val="Normal"/>
-    <w:link w:val="Heading3Char"/>
+    <w:basedOn w:val="Parasts"/>
+    <w:next w:val="Parasts"/>
+    <w:link w:val="Virsraksts3Rakstz"/>
     <w:uiPriority w:val="9"/>
     <w:semiHidden/>
     <w:unhideWhenUsed/>
@@ -3601,13 +3660,13 @@
       <w:szCs w:val="24"/>
     </w:rPr>
   </w:style>
-  <w:style w:type="character" w:default="1" w:styleId="DefaultParagraphFont">
+  <w:style w:type="character" w:default="1" w:styleId="Noklusjumarindkopasfonts">
     <w:name w:val="Default Paragraph Font"/>
     <w:uiPriority w:val="1"/>
     <w:semiHidden/>
     <w:unhideWhenUsed/>
   </w:style>
-  <w:style w:type="table" w:default="1" w:styleId="TableNormal">
+  <w:style w:type="table" w:default="1" w:styleId="Parastatabula">
     <w:name w:val="Normal Table"/>
     <w:uiPriority w:val="99"/>
     <w:semiHidden/>
@@ -3622,16 +3681,16 @@
       </w:tblCellMar>
     </w:tblPr>
   </w:style>
-  <w:style w:type="numbering" w:default="1" w:styleId="NoList">
+  <w:style w:type="numbering" w:default="1" w:styleId="Bezsaraksta">
     <w:name w:val="No List"/>
     <w:uiPriority w:val="99"/>
     <w:semiHidden/>
     <w:unhideWhenUsed/>
   </w:style>
-  <w:style w:type="character" w:customStyle="1" w:styleId="Heading1Char">
-    <w:name w:val="Heading 1 Char"/>
-    <w:basedOn w:val="DefaultParagraphFont"/>
-    <w:link w:val="Heading1"/>
+  <w:style w:type="character" w:customStyle="1" w:styleId="Virsraksts1Rakstz">
+    <w:name w:val="Virsraksts 1 Rakstz."/>
+    <w:basedOn w:val="Noklusjumarindkopasfonts"/>
+    <w:link w:val="Virsraksts1"/>
     <w:uiPriority w:val="9"/>
     <w:rsid w:val="0048531C"/>
     <w:rPr>
@@ -3641,11 +3700,11 @@
       <w:szCs w:val="32"/>
     </w:rPr>
   </w:style>
-  <w:style w:type="paragraph" w:styleId="Title">
+  <w:style w:type="paragraph" w:styleId="Nosaukums">
     <w:name w:val="Title"/>
-    <w:basedOn w:val="Normal"/>
-    <w:next w:val="Normal"/>
-    <w:link w:val="TitleChar"/>
+    <w:basedOn w:val="Parasts"/>
+    <w:next w:val="Parasts"/>
+    <w:link w:val="NosaukumsRakstz"/>
     <w:uiPriority w:val="10"/>
     <w:qFormat/>
     <w:rsid w:val="0048531C"/>
@@ -3661,10 +3720,10 @@
       <w:szCs w:val="56"/>
     </w:rPr>
   </w:style>
-  <w:style w:type="character" w:customStyle="1" w:styleId="TitleChar">
-    <w:name w:val="Title Char"/>
-    <w:basedOn w:val="DefaultParagraphFont"/>
-    <w:link w:val="Title"/>
+  <w:style w:type="character" w:customStyle="1" w:styleId="NosaukumsRakstz">
+    <w:name w:val="Nosaukums Rakstz."/>
+    <w:basedOn w:val="Noklusjumarindkopasfonts"/>
+    <w:link w:val="Nosaukums"/>
     <w:uiPriority w:val="10"/>
     <w:rsid w:val="0048531C"/>
     <w:rPr>
@@ -3675,9 +3734,9 @@
       <w:szCs w:val="56"/>
     </w:rPr>
   </w:style>
-  <w:style w:type="character" w:styleId="Strong">
+  <w:style w:type="character" w:styleId="Izteiksmgs">
     <w:name w:val="Strong"/>
-    <w:basedOn w:val="DefaultParagraphFont"/>
+    <w:basedOn w:val="Noklusjumarindkopasfonts"/>
     <w:uiPriority w:val="22"/>
     <w:qFormat/>
     <w:rsid w:val="0048531C"/>
@@ -3686,9 +3745,9 @@
       <w:bCs/>
     </w:rPr>
   </w:style>
-  <w:style w:type="table" w:styleId="TableGrid">
+  <w:style w:type="table" w:styleId="Reatabula">
     <w:name w:val="Table Grid"/>
-    <w:basedOn w:val="TableNormal"/>
+    <w:basedOn w:val="Parastatabula"/>
     <w:uiPriority w:val="39"/>
     <w:rsid w:val="0048531C"/>
     <w:pPr>
@@ -3708,9 +3767,9 @@
       </w:tblBorders>
     </w:tblPr>
   </w:style>
-  <w:style w:type="paragraph" w:styleId="NormalWeb">
+  <w:style w:type="paragraph" w:styleId="Paraststmeklis">
     <w:name w:val="Normal (Web)"/>
-    <w:basedOn w:val="Normal"/>
+    <w:basedOn w:val="Parasts"/>
     <w:uiPriority w:val="99"/>
     <w:semiHidden/>
     <w:unhideWhenUsed/>
@@ -3726,12 +3785,12 @@
   </w:style>
   <w:style w:type="character" w:customStyle="1" w:styleId="apple-converted-space">
     <w:name w:val="apple-converted-space"/>
-    <w:basedOn w:val="DefaultParagraphFont"/>
+    <w:basedOn w:val="Noklusjumarindkopasfonts"/>
     <w:rsid w:val="007E0A4C"/>
   </w:style>
-  <w:style w:type="character" w:styleId="Emphasis">
+  <w:style w:type="character" w:styleId="Izclums">
     <w:name w:val="Emphasis"/>
-    <w:basedOn w:val="DefaultParagraphFont"/>
+    <w:basedOn w:val="Noklusjumarindkopasfonts"/>
     <w:uiPriority w:val="20"/>
     <w:qFormat/>
     <w:rsid w:val="007E0A4C"/>
@@ -3740,10 +3799,10 @@
       <w:iCs/>
     </w:rPr>
   </w:style>
-  <w:style w:type="character" w:customStyle="1" w:styleId="Heading3Char">
-    <w:name w:val="Heading 3 Char"/>
-    <w:basedOn w:val="DefaultParagraphFont"/>
-    <w:link w:val="Heading3"/>
+  <w:style w:type="character" w:customStyle="1" w:styleId="Virsraksts3Rakstz">
+    <w:name w:val="Virsraksts 3 Rakstz."/>
+    <w:basedOn w:val="Noklusjumarindkopasfonts"/>
+    <w:link w:val="Virsraksts3"/>
     <w:uiPriority w:val="9"/>
     <w:semiHidden/>
     <w:rsid w:val="003D7492"/>
@@ -3754,9 +3813,9 @@
       <w:szCs w:val="24"/>
     </w:rPr>
   </w:style>
-  <w:style w:type="character" w:styleId="Hyperlink">
+  <w:style w:type="character" w:styleId="Hipersaite">
     <w:name w:val="Hyperlink"/>
-    <w:basedOn w:val="DefaultParagraphFont"/>
+    <w:basedOn w:val="Noklusjumarindkopasfonts"/>
     <w:uiPriority w:val="99"/>
     <w:semiHidden/>
     <w:unhideWhenUsed/>

</xml_diff>